<commit_message>
Se completa lista de integrantes
</commit_message>
<xml_diff>
--- a/Prueba_desafio_CI.docx
+++ b/Prueba_desafio_CI.docx
@@ -19,16 +19,7 @@
           <w:sz w:val="30"/>
           <w:szCs w:val="30"/>
         </w:rPr>
-        <w:t>Prueba- Implementación de un pipeline de integración continu</w:t>
-      </w:r>
-      <w:r>
-        <w:rPr>
-          <w:b/>
-          <w:bCs/>
-          <w:sz w:val="30"/>
-          <w:szCs w:val="30"/>
-        </w:rPr>
-        <w:t>a</w:t>
+        <w:t>Prueba- Implementación de un pipeline de integración continua</w:t>
       </w:r>
     </w:p>
     <w:p>
@@ -88,6 +79,27 @@
           <w:szCs w:val="28"/>
         </w:rPr>
         <w:t>Ernesto Díaz</w:t>
+      </w:r>
+    </w:p>
+    <w:p>
+      <w:pPr>
+        <w:pStyle w:val="Sinespaciado"/>
+        <w:numPr>
+          <w:ilvl w:val="0"/>
+          <w:numId w:val="3"/>
+        </w:numPr>
+        <w:ind w:left="1788"/>
+        <w:rPr>
+          <w:sz w:val="28"/>
+          <w:szCs w:val="28"/>
+        </w:rPr>
+      </w:pPr>
+      <w:r>
+        <w:rPr>
+          <w:sz w:val="28"/>
+          <w:szCs w:val="28"/>
+        </w:rPr>
+        <w:t>Neil Aular</w:t>
       </w:r>
     </w:p>
     <w:p>
@@ -304,7 +316,6 @@
         </w:rPr>
         <w:t xml:space="preserve"> </w:t>
       </w:r>
-      <w:proofErr w:type="spellStart"/>
       <w:proofErr w:type="gramStart"/>
       <w:r>
         <w:rPr>
@@ -314,18 +325,7 @@
           <w:sz w:val="20"/>
           <w:szCs w:val="20"/>
         </w:rPr>
-        <w:t>add</w:t>
-      </w:r>
-      <w:proofErr w:type="spellEnd"/>
-      <w:r>
-        <w:rPr>
-          <w:rFonts w:ascii="Verdana" w:hAnsi="Verdana"/>
-          <w:b/>
-          <w:bCs/>
-          <w:sz w:val="20"/>
-          <w:szCs w:val="20"/>
-        </w:rPr>
-        <w:t xml:space="preserve"> .</w:t>
+        <w:t>add .</w:t>
       </w:r>
       <w:proofErr w:type="gramEnd"/>
       <w:r>
@@ -710,6 +710,7 @@
           <w:sz w:val="20"/>
           <w:szCs w:val="20"/>
         </w:rPr>
+        <w:lastRenderedPageBreak/>
         <w:t xml:space="preserve">En </w:t>
       </w:r>
       <w:r>
@@ -790,7 +791,6 @@
           <w:sz w:val="20"/>
           <w:szCs w:val="20"/>
         </w:rPr>
-        <w:lastRenderedPageBreak/>
         <w:t>Se ejecutan los pasos para enlazar el repo remoto en forma local.</w:t>
       </w:r>
     </w:p>
@@ -1460,9 +1460,8 @@
           <w:sz w:val="18"/>
           <w:szCs w:val="18"/>
         </w:rPr>
-        <w:t xml:space="preserve"> app = </w:t>
-      </w:r>
-      <w:proofErr w:type="spellStart"/>
+        <w:t xml:space="preserve"> </w:t>
+      </w:r>
       <w:proofErr w:type="gramStart"/>
       <w:r>
         <w:rPr>
@@ -1470,6 +1469,25 @@
           <w:sz w:val="18"/>
           <w:szCs w:val="18"/>
         </w:rPr>
+        <w:t>app</w:t>
+      </w:r>
+      <w:proofErr w:type="gramEnd"/>
+      <w:r>
+        <w:rPr>
+          <w:rFonts w:ascii="Courier New" w:hAnsi="Courier New" w:cs="Courier New"/>
+          <w:sz w:val="18"/>
+          <w:szCs w:val="18"/>
+        </w:rPr>
+        <w:t xml:space="preserve"> = </w:t>
+      </w:r>
+      <w:proofErr w:type="spellStart"/>
+      <w:proofErr w:type="gramStart"/>
+      <w:r>
+        <w:rPr>
+          <w:rFonts w:ascii="Courier New" w:hAnsi="Courier New" w:cs="Courier New"/>
+          <w:sz w:val="18"/>
+          <w:szCs w:val="18"/>
+        </w:rPr>
         <w:t>express</w:t>
       </w:r>
       <w:proofErr w:type="spellEnd"/>
@@ -1685,6 +1703,7 @@
         <w:t>, '</w:t>
       </w:r>
       <w:proofErr w:type="spellStart"/>
+      <w:proofErr w:type="gramStart"/>
       <w:r>
         <w:rPr>
           <w:rFonts w:ascii="Courier New" w:hAnsi="Courier New" w:cs="Courier New"/>
@@ -1696,6 +1715,7 @@
         <w:t>db.json</w:t>
       </w:r>
       <w:proofErr w:type="spellEnd"/>
+      <w:proofErr w:type="gramEnd"/>
       <w:r>
         <w:rPr>
           <w:rFonts w:ascii="Courier New" w:hAnsi="Courier New" w:cs="Courier New"/>
@@ -2106,6 +2126,7 @@
         <w:t xml:space="preserve"> </w:t>
       </w:r>
       <w:proofErr w:type="spellStart"/>
+      <w:proofErr w:type="gramStart"/>
       <w:r>
         <w:rPr>
           <w:rFonts w:ascii="Courier New" w:hAnsi="Courier New" w:cs="Courier New"/>
@@ -2117,6 +2138,7 @@
         <w:t>db.json</w:t>
       </w:r>
       <w:proofErr w:type="spellEnd"/>
+      <w:proofErr w:type="gramEnd"/>
       <w:r>
         <w:rPr>
           <w:rFonts w:ascii="Courier New" w:hAnsi="Courier New" w:cs="Courier New"/>
@@ -2236,7 +2258,6 @@
           <w:b/>
           <w:bCs/>
         </w:rPr>
-        <w:lastRenderedPageBreak/>
         <w:t xml:space="preserve">Ejecuta la API con </w:t>
       </w:r>
       <w:proofErr w:type="spellStart"/>
@@ -10020,6 +10041,7 @@
         <w:t xml:space="preserve">     </w:t>
       </w:r>
       <w:proofErr w:type="spellStart"/>
+      <w:proofErr w:type="gramStart"/>
       <w:r>
         <w:rPr>
           <w:rFonts w:ascii="Courier New" w:hAnsi="Courier New" w:cs="Courier New"/>
@@ -10047,6 +10069,7 @@
         <w:t>Current</w:t>
       </w:r>
       <w:proofErr w:type="spellEnd"/>
+      <w:proofErr w:type="gramEnd"/>
     </w:p>
     <w:p>
       <w:pPr>
@@ -10123,6 +10146,7 @@
         <w:t xml:space="preserve">    </w:t>
       </w:r>
       <w:proofErr w:type="spellStart"/>
+      <w:proofErr w:type="gramStart"/>
       <w:r>
         <w:rPr>
           <w:rFonts w:ascii="Courier New" w:hAnsi="Courier New" w:cs="Courier New"/>
@@ -10150,6 +10174,7 @@
         <w:t>Speed</w:t>
       </w:r>
       <w:proofErr w:type="spellEnd"/>
+      <w:proofErr w:type="gramEnd"/>
     </w:p>
     <w:p>
       <w:pPr>
@@ -10196,7 +10221,43 @@
           <w:sz w:val="16"/>
           <w:szCs w:val="16"/>
         </w:rPr>
-        <w:t>:-- --:--:-- --:--:--     0</w:t>
+        <w:t xml:space="preserve">:-- </w:t>
+      </w:r>
+      <w:proofErr w:type="gramStart"/>
+      <w:r>
+        <w:rPr>
+          <w:rFonts w:ascii="Courier New" w:hAnsi="Courier New" w:cs="Courier New"/>
+          <w:sz w:val="16"/>
+          <w:szCs w:val="16"/>
+        </w:rPr>
+        <w:t>--:--</w:t>
+      </w:r>
+      <w:proofErr w:type="gramEnd"/>
+      <w:r>
+        <w:rPr>
+          <w:rFonts w:ascii="Courier New" w:hAnsi="Courier New" w:cs="Courier New"/>
+          <w:sz w:val="16"/>
+          <w:szCs w:val="16"/>
+        </w:rPr>
+        <w:t xml:space="preserve">:-- </w:t>
+      </w:r>
+      <w:proofErr w:type="gramStart"/>
+      <w:r>
+        <w:rPr>
+          <w:rFonts w:ascii="Courier New" w:hAnsi="Courier New" w:cs="Courier New"/>
+          <w:sz w:val="16"/>
+          <w:szCs w:val="16"/>
+        </w:rPr>
+        <w:t>--:--</w:t>
+      </w:r>
+      <w:proofErr w:type="gramEnd"/>
+      <w:r>
+        <w:rPr>
+          <w:rFonts w:ascii="Courier New" w:hAnsi="Courier New" w:cs="Courier New"/>
+          <w:sz w:val="16"/>
+          <w:szCs w:val="16"/>
+        </w:rPr>
+        <w:t>:--     0</w:t>
       </w:r>
     </w:p>
     <w:p>
@@ -10233,8 +10294,72 @@
           <w:sz w:val="16"/>
           <w:szCs w:val="16"/>
         </w:rPr>
-        <w:t xml:space="preserve">   101    0     0   6310      0 --:--:-- --:--:-- --:--:--  6733</w:t>
-      </w:r>
+        <w:t xml:space="preserve">   101    0     0   6310      0 </w:t>
+      </w:r>
+      <w:proofErr w:type="gramStart"/>
+      <w:r>
+        <w:rPr>
+          <w:rFonts w:ascii="Courier New" w:hAnsi="Courier New" w:cs="Courier New"/>
+          <w:sz w:val="16"/>
+          <w:szCs w:val="16"/>
+        </w:rPr>
+        <w:t>--:--</w:t>
+      </w:r>
+      <w:proofErr w:type="gramEnd"/>
+      <w:r>
+        <w:rPr>
+          <w:rFonts w:ascii="Courier New" w:hAnsi="Courier New" w:cs="Courier New"/>
+          <w:sz w:val="16"/>
+          <w:szCs w:val="16"/>
+        </w:rPr>
+        <w:t xml:space="preserve">:-- </w:t>
+      </w:r>
+      <w:proofErr w:type="gramStart"/>
+      <w:r>
+        <w:rPr>
+          <w:rFonts w:ascii="Courier New" w:hAnsi="Courier New" w:cs="Courier New"/>
+          <w:sz w:val="16"/>
+          <w:szCs w:val="16"/>
+        </w:rPr>
+        <w:t>--:--</w:t>
+      </w:r>
+      <w:proofErr w:type="gramEnd"/>
+      <w:r>
+        <w:rPr>
+          <w:rFonts w:ascii="Courier New" w:hAnsi="Courier New" w:cs="Courier New"/>
+          <w:sz w:val="16"/>
+          <w:szCs w:val="16"/>
+        </w:rPr>
+        <w:t xml:space="preserve">:-- </w:t>
+      </w:r>
+      <w:proofErr w:type="gramStart"/>
+      <w:r>
+        <w:rPr>
+          <w:rFonts w:ascii="Courier New" w:hAnsi="Courier New" w:cs="Courier New"/>
+          <w:sz w:val="16"/>
+          <w:szCs w:val="16"/>
+        </w:rPr>
+        <w:t>--:--</w:t>
+      </w:r>
+      <w:proofErr w:type="gramEnd"/>
+      <w:r>
+        <w:rPr>
+          <w:rFonts w:ascii="Courier New" w:hAnsi="Courier New" w:cs="Courier New"/>
+          <w:sz w:val="16"/>
+          <w:szCs w:val="16"/>
+        </w:rPr>
+        <w:t>:</w:t>
+      </w:r>
+      <w:proofErr w:type="gramStart"/>
+      <w:r>
+        <w:rPr>
+          <w:rFonts w:ascii="Courier New" w:hAnsi="Courier New" w:cs="Courier New"/>
+          <w:sz w:val="16"/>
+          <w:szCs w:val="16"/>
+        </w:rPr>
+        <w:t>--  6733</w:t>
+      </w:r>
+      <w:proofErr w:type="gramEnd"/>
     </w:p>
     <w:p>
       <w:pPr>
@@ -15937,6 +16062,7 @@
         <w:t xml:space="preserve">     </w:t>
       </w:r>
       <w:proofErr w:type="spellStart"/>
+      <w:proofErr w:type="gramStart"/>
       <w:r>
         <w:rPr>
           <w:rFonts w:ascii="Courier New" w:hAnsi="Courier New" w:cs="Courier New"/>
@@ -15964,6 +16090,7 @@
         <w:t>Current</w:t>
       </w:r>
       <w:proofErr w:type="spellEnd"/>
+      <w:proofErr w:type="gramEnd"/>
     </w:p>
     <w:p>
       <w:pPr>
@@ -16040,6 +16167,7 @@
         <w:t xml:space="preserve">    </w:t>
       </w:r>
       <w:proofErr w:type="spellStart"/>
+      <w:proofErr w:type="gramStart"/>
       <w:r>
         <w:rPr>
           <w:rFonts w:ascii="Courier New" w:hAnsi="Courier New" w:cs="Courier New"/>
@@ -16067,6 +16195,7 @@
         <w:t>Speed</w:t>
       </w:r>
       <w:proofErr w:type="spellEnd"/>
+      <w:proofErr w:type="gramEnd"/>
     </w:p>
     <w:p>
       <w:pPr>
@@ -16102,7 +16231,43 @@
           <w:sz w:val="18"/>
           <w:szCs w:val="18"/>
         </w:rPr>
-        <w:t>:-- --:--:-- --:--:--     0</w:t>
+        <w:t xml:space="preserve">:-- </w:t>
+      </w:r>
+      <w:proofErr w:type="gramStart"/>
+      <w:r>
+        <w:rPr>
+          <w:rFonts w:ascii="Courier New" w:hAnsi="Courier New" w:cs="Courier New"/>
+          <w:sz w:val="18"/>
+          <w:szCs w:val="18"/>
+        </w:rPr>
+        <w:t>--:--</w:t>
+      </w:r>
+      <w:proofErr w:type="gramEnd"/>
+      <w:r>
+        <w:rPr>
+          <w:rFonts w:ascii="Courier New" w:hAnsi="Courier New" w:cs="Courier New"/>
+          <w:sz w:val="18"/>
+          <w:szCs w:val="18"/>
+        </w:rPr>
+        <w:t xml:space="preserve">:-- </w:t>
+      </w:r>
+      <w:proofErr w:type="gramStart"/>
+      <w:r>
+        <w:rPr>
+          <w:rFonts w:ascii="Courier New" w:hAnsi="Courier New" w:cs="Courier New"/>
+          <w:sz w:val="18"/>
+          <w:szCs w:val="18"/>
+        </w:rPr>
+        <w:t>--:--</w:t>
+      </w:r>
+      <w:proofErr w:type="gramEnd"/>
+      <w:r>
+        <w:rPr>
+          <w:rFonts w:ascii="Courier New" w:hAnsi="Courier New" w:cs="Courier New"/>
+          <w:sz w:val="18"/>
+          <w:szCs w:val="18"/>
+        </w:rPr>
+        <w:t>:--     0</w:t>
       </w:r>
     </w:p>
     <w:p>
@@ -16139,8 +16304,72 @@
           <w:sz w:val="18"/>
           <w:szCs w:val="18"/>
         </w:rPr>
-        <w:t xml:space="preserve">   101    0     0   4083      0 --:--:-- --:--:-- --:--:--  4208</w:t>
-      </w:r>
+        <w:t xml:space="preserve">   101    0     0   4083      0 </w:t>
+      </w:r>
+      <w:proofErr w:type="gramStart"/>
+      <w:r>
+        <w:rPr>
+          <w:rFonts w:ascii="Courier New" w:hAnsi="Courier New" w:cs="Courier New"/>
+          <w:sz w:val="18"/>
+          <w:szCs w:val="18"/>
+        </w:rPr>
+        <w:t>--:--</w:t>
+      </w:r>
+      <w:proofErr w:type="gramEnd"/>
+      <w:r>
+        <w:rPr>
+          <w:rFonts w:ascii="Courier New" w:hAnsi="Courier New" w:cs="Courier New"/>
+          <w:sz w:val="18"/>
+          <w:szCs w:val="18"/>
+        </w:rPr>
+        <w:t xml:space="preserve">:-- </w:t>
+      </w:r>
+      <w:proofErr w:type="gramStart"/>
+      <w:r>
+        <w:rPr>
+          <w:rFonts w:ascii="Courier New" w:hAnsi="Courier New" w:cs="Courier New"/>
+          <w:sz w:val="18"/>
+          <w:szCs w:val="18"/>
+        </w:rPr>
+        <w:t>--:--</w:t>
+      </w:r>
+      <w:proofErr w:type="gramEnd"/>
+      <w:r>
+        <w:rPr>
+          <w:rFonts w:ascii="Courier New" w:hAnsi="Courier New" w:cs="Courier New"/>
+          <w:sz w:val="18"/>
+          <w:szCs w:val="18"/>
+        </w:rPr>
+        <w:t xml:space="preserve">:-- </w:t>
+      </w:r>
+      <w:proofErr w:type="gramStart"/>
+      <w:r>
+        <w:rPr>
+          <w:rFonts w:ascii="Courier New" w:hAnsi="Courier New" w:cs="Courier New"/>
+          <w:sz w:val="18"/>
+          <w:szCs w:val="18"/>
+        </w:rPr>
+        <w:t>--:--</w:t>
+      </w:r>
+      <w:proofErr w:type="gramEnd"/>
+      <w:r>
+        <w:rPr>
+          <w:rFonts w:ascii="Courier New" w:hAnsi="Courier New" w:cs="Courier New"/>
+          <w:sz w:val="18"/>
+          <w:szCs w:val="18"/>
+        </w:rPr>
+        <w:t>:</w:t>
+      </w:r>
+      <w:proofErr w:type="gramStart"/>
+      <w:r>
+        <w:rPr>
+          <w:rFonts w:ascii="Courier New" w:hAnsi="Courier New" w:cs="Courier New"/>
+          <w:sz w:val="18"/>
+          <w:szCs w:val="18"/>
+        </w:rPr>
+        <w:t>--  4208</w:t>
+      </w:r>
+      <w:proofErr w:type="gramEnd"/>
     </w:p>
     <w:p>
       <w:pPr>
@@ -20358,6 +20587,7 @@
   <w:style w:type="character" w:default="1" w:styleId="Fuentedeprrafopredeter">
     <w:name w:val="Default Paragraph Font"/>
     <w:uiPriority w:val="1"/>
+    <w:semiHidden/>
     <w:unhideWhenUsed/>
   </w:style>
   <w:style w:type="table" w:default="1" w:styleId="Tablanormal">

</xml_diff>